<commit_message>
updated with sdk build
</commit_message>
<xml_diff>
--- a/Doc1.docx
+++ b/Doc1.docx
@@ -56,6 +56,8 @@
           </wp:inline>
         </w:drawing>
       </w:r>
+      <w:bookmarkStart w:id="0" w:name="_GoBack"/>
+      <w:bookmarkEnd w:id="0"/>
     </w:p>
     <w:p/>
     <w:p>
@@ -389,10 +391,7 @@
       </w:r>
       <w:proofErr w:type="spellEnd"/>
     </w:p>
-    <w:p>
-      <w:bookmarkStart w:id="0" w:name="_GoBack"/>
-      <w:bookmarkEnd w:id="0"/>
-    </w:p>
+    <w:p/>
     <w:p>
       <w:r>
         <w:t xml:space="preserve">publish port (on </w:t>
@@ -427,6 +426,106 @@
       </w:r>
       <w:proofErr w:type="spellEnd"/>
     </w:p>
+    <w:p/>
+    <w:p/>
+    <w:p>
+      <w:r>
+        <w:t xml:space="preserve">inspect image </w:t>
+      </w:r>
+    </w:p>
+    <w:p>
+      <w:r>
+        <w:t>docker run --rm -it -p 8080:80 --</w:t>
+      </w:r>
+      <w:proofErr w:type="spellStart"/>
+      <w:r>
+        <w:t>entrypoint</w:t>
+      </w:r>
+      <w:proofErr w:type="spellEnd"/>
+      <w:r>
+        <w:t xml:space="preserve"> </w:t>
+      </w:r>
+      <w:proofErr w:type="spellStart"/>
+      <w:r>
+        <w:t>cmd</w:t>
+      </w:r>
+      <w:proofErr w:type="spellEnd"/>
+      <w:r>
+        <w:t xml:space="preserve"> kapil790/docker-sample</w:t>
+      </w:r>
+    </w:p>
+    <w:p/>
+    <w:p>
+      <w:r>
+        <w:t>build image</w:t>
+      </w:r>
+    </w:p>
+    <w:p>
+      <w:r>
+        <w:t>docker build -</w:t>
+      </w:r>
+      <w:proofErr w:type="gramStart"/>
+      <w:r>
+        <w:t>t  kapil</w:t>
+      </w:r>
+      <w:proofErr w:type="gramEnd"/>
+      <w:r>
+        <w:t>790/docker-sample .</w:t>
+      </w:r>
+    </w:p>
+    <w:p/>
+    <w:p>
+      <w:r>
+        <w:t>inspect image (</w:t>
+      </w:r>
+      <w:proofErr w:type="spellStart"/>
+      <w:r>
+        <w:t>debuging</w:t>
+      </w:r>
+      <w:proofErr w:type="spellEnd"/>
+      <w:r>
+        <w:t>) Do not remove image after installing intermediate steps</w:t>
+      </w:r>
+    </w:p>
+    <w:p>
+      <w:r>
+        <w:t>docker build -t kapil790/docker-sample --rm=false --no-</w:t>
+      </w:r>
+      <w:proofErr w:type="gramStart"/>
+      <w:r>
+        <w:t>cache .</w:t>
+      </w:r>
+      <w:proofErr w:type="gramEnd"/>
+    </w:p>
+    <w:p/>
+    <w:p/>
+    <w:p>
+      <w:r>
+        <w:t xml:space="preserve">remove directory </w:t>
+      </w:r>
+    </w:p>
+    <w:p>
+      <w:proofErr w:type="spellStart"/>
+      <w:r>
+        <w:t>rd</w:t>
+      </w:r>
+      <w:proofErr w:type="spellEnd"/>
+      <w:r>
+        <w:t xml:space="preserve"> /s /q bin</w:t>
+      </w:r>
+    </w:p>
+    <w:p/>
+    <w:p>
+      <w:r>
+        <w:t>run app in background</w:t>
+      </w:r>
+    </w:p>
+    <w:p>
+      <w:r>
+        <w:t>START /B dotnet run</w:t>
+      </w:r>
+    </w:p>
+    <w:p/>
     <w:p>
       <w:r>
         <w:t xml:space="preserve"> </w:t>

</xml_diff>

<commit_message>
multi stage build / update to document
</commit_message>
<xml_diff>
--- a/Doc1.docx
+++ b/Doc1.docx
@@ -56,8 +56,6 @@
           </wp:inline>
         </w:drawing>
       </w:r>
-      <w:bookmarkStart w:id="0" w:name="_GoBack"/>
-      <w:bookmarkEnd w:id="0"/>
     </w:p>
     <w:p/>
     <w:p>
@@ -125,37 +123,8 @@
     </w:p>
     <w:p>
       <w:r>
-        <w:t>FOR /f "tokens=*" %</w:t>
-      </w:r>
-      <w:proofErr w:type="spellStart"/>
-      <w:r>
-        <w:t>i</w:t>
-      </w:r>
-      <w:proofErr w:type="spellEnd"/>
-      <w:r>
-        <w:t xml:space="preserve"> IN ('docker </w:t>
-      </w:r>
-      <w:proofErr w:type="spellStart"/>
-      <w:r>
-        <w:t>ps</w:t>
-      </w:r>
-      <w:proofErr w:type="spellEnd"/>
-      <w:r>
-        <w:t xml:space="preserve"> -</w:t>
-      </w:r>
-      <w:proofErr w:type="spellStart"/>
-      <w:r>
-        <w:t>aq</w:t>
-      </w:r>
-      <w:proofErr w:type="spellEnd"/>
-      <w:r>
-        <w:t>') DO docker rm %</w:t>
-      </w:r>
-      <w:proofErr w:type="spellStart"/>
-      <w:r>
-        <w:t>i</w:t>
-      </w:r>
-      <w:proofErr w:type="spellEnd"/>
+        <w:t>FOR /f "tokens=*" %i IN ('docker ps -aq') DO docker rm %i</w:t>
+      </w:r>
     </w:p>
     <w:p/>
     <w:p>
@@ -166,43 +135,14 @@
     <w:p/>
     <w:p>
       <w:r>
-        <w:t>FOR /f "tokens=*" %</w:t>
-      </w:r>
-      <w:proofErr w:type="spellStart"/>
-      <w:r>
-        <w:t>i</w:t>
-      </w:r>
-      <w:proofErr w:type="spellEnd"/>
-      <w:r>
-        <w:t xml:space="preserve"> IN ('docker </w:t>
-      </w:r>
-      <w:proofErr w:type="spellStart"/>
-      <w:r>
-        <w:t>ps</w:t>
-      </w:r>
-      <w:proofErr w:type="spellEnd"/>
-      <w:r>
-        <w:t xml:space="preserve"> -</w:t>
-      </w:r>
-      <w:proofErr w:type="spellStart"/>
-      <w:r>
-        <w:t>aq</w:t>
-      </w:r>
-      <w:proofErr w:type="spellEnd"/>
-      <w:r>
-        <w:t xml:space="preserve">') DO docker </w:t>
+        <w:t xml:space="preserve">FOR /f "tokens=*" %i IN ('docker ps -aq') DO docker </w:t>
       </w:r>
       <w:r>
         <w:t>stop</w:t>
       </w:r>
       <w:r>
-        <w:t xml:space="preserve"> %</w:t>
-      </w:r>
-      <w:proofErr w:type="spellStart"/>
-      <w:r>
-        <w:t>i</w:t>
-      </w:r>
-      <w:proofErr w:type="spellEnd"/>
+        <w:t xml:space="preserve"> %i</w:t>
+      </w:r>
     </w:p>
     <w:p/>
     <w:p>
@@ -258,37 +198,16 @@
         <w:t>d</w:t>
       </w:r>
       <w:r>
-        <w:t xml:space="preserve">ocker swarm </w:t>
-      </w:r>
-      <w:proofErr w:type="spellStart"/>
-      <w:r>
-        <w:t>init</w:t>
-      </w:r>
-      <w:proofErr w:type="spellEnd"/>
-      <w:r>
-        <w:t xml:space="preserve"> --advertise-</w:t>
-      </w:r>
-      <w:proofErr w:type="spellStart"/>
-      <w:r>
-        <w:t>addr</w:t>
-      </w:r>
-      <w:proofErr w:type="spellEnd"/>
-      <w:r>
-        <w:t xml:space="preserve"> </w:t>
+        <w:t>ocker swarm init</w:t>
+      </w:r>
+      <w:r>
+        <w:t xml:space="preserve"> --advertise-addr </w:t>
       </w:r>
       <w:r>
         <w:t>172.17.113.145</w:t>
       </w:r>
       <w:r>
-        <w:t>:2377 --listen-</w:t>
-      </w:r>
-      <w:proofErr w:type="spellStart"/>
-      <w:r>
-        <w:t>addr</w:t>
-      </w:r>
-      <w:proofErr w:type="spellEnd"/>
-      <w:r>
-        <w:t xml:space="preserve"> </w:t>
+        <w:t xml:space="preserve">:2377 --listen-addr </w:t>
       </w:r>
       <w:r>
         <w:t>172.17.113.145</w:t>
@@ -300,41 +219,12 @@
     <w:p/>
     <w:p>
       <w:r>
-        <w:t>--advertise-</w:t>
-      </w:r>
-      <w:proofErr w:type="spellStart"/>
-      <w:proofErr w:type="gramStart"/>
-      <w:r>
-        <w:t>addr</w:t>
-      </w:r>
-      <w:proofErr w:type="spellEnd"/>
-      <w:r>
-        <w:t xml:space="preserve">  =</w:t>
-      </w:r>
-      <w:proofErr w:type="gramEnd"/>
-      <w:r>
-        <w:t xml:space="preserve"> no matter how many NICs and IP address this machine got, this is the one to use for swarm-related stuff, like exposing the API</w:t>
-      </w:r>
-    </w:p>
-    <w:p>
-      <w:r>
-        <w:t>–listen-</w:t>
-      </w:r>
-      <w:proofErr w:type="spellStart"/>
-      <w:r>
-        <w:t>addr</w:t>
-      </w:r>
-      <w:proofErr w:type="spellEnd"/>
-      <w:r>
-        <w:t xml:space="preserve"> = this is what the node listens on for </w:t>
-      </w:r>
-      <w:proofErr w:type="spellStart"/>
-      <w:r>
-        <w:t>swar</w:t>
-      </w:r>
-      <w:proofErr w:type="spellEnd"/>
-      <w:r>
-        <w:t xml:space="preserve"> manager traffic</w:t>
+        <w:t>--advertise-addr  = no matter how many NICs and IP address this machine got, this is the one to use for swarm-related stuff, like exposing the API</w:t>
+      </w:r>
+    </w:p>
+    <w:p>
+      <w:r>
+        <w:t>–listen-addr = this is what the node listens on for swar manager traffic</w:t>
       </w:r>
     </w:p>
     <w:p/>
@@ -348,21 +238,8 @@
     </w:p>
     <w:p>
       <w:r>
-        <w:t>docker run --rm -it -v %cd</w:t>
-      </w:r>
-      <w:proofErr w:type="gramStart"/>
-      <w:r>
-        <w:t>%:c:\api</w:t>
-      </w:r>
-      <w:proofErr w:type="gramEnd"/>
-      <w:r>
-        <w:t xml:space="preserve"> mcr.microsoft.com/dotnet/core/</w:t>
-      </w:r>
-      <w:proofErr w:type="spellStart"/>
-      <w:r>
-        <w:t>aspnet</w:t>
-      </w:r>
-      <w:proofErr w:type="spellEnd"/>
+        <w:t>docker run --rm -it -v %cd%:c:\api mcr.microsoft.com/dotnet/core/aspnet</w:t>
+      </w:r>
     </w:p>
     <w:p/>
     <w:p>
@@ -372,59 +249,31 @@
     </w:p>
     <w:p>
       <w:r>
-        <w:t>docker run --rm -it -v %cd</w:t>
-      </w:r>
-      <w:proofErr w:type="gramStart"/>
-      <w:r>
-        <w:t>%:c:\api</w:t>
-      </w:r>
-      <w:proofErr w:type="gramEnd"/>
+        <w:t>docker run --rm -it -v %cd%:c:\api</w:t>
+      </w:r>
       <w:r>
         <w:t xml:space="preserve"> -p 8080:80</w:t>
       </w:r>
       <w:r>
-        <w:t xml:space="preserve"> mcr.microsoft.com/dotnet/core/</w:t>
-      </w:r>
-      <w:proofErr w:type="spellStart"/>
-      <w:r>
-        <w:t>aspnet</w:t>
-      </w:r>
-      <w:proofErr w:type="spellEnd"/>
-    </w:p>
-    <w:p/>
-    <w:p>
-      <w:r>
-        <w:t xml:space="preserve">publish port (on </w:t>
-      </w:r>
-      <w:proofErr w:type="spellStart"/>
-      <w:r>
-        <w:t>linux</w:t>
-      </w:r>
-      <w:proofErr w:type="spellEnd"/>
-      <w:r>
-        <w:t>)</w:t>
-      </w:r>
-    </w:p>
-    <w:p>
-      <w:r>
-        <w:t>docker run --rm -it -v %cd</w:t>
-      </w:r>
-      <w:proofErr w:type="gramStart"/>
-      <w:r>
-        <w:t>%:c:\api</w:t>
-      </w:r>
-      <w:proofErr w:type="gramEnd"/>
+        <w:t xml:space="preserve"> mcr.microsoft.com/dotnet/core/aspnet</w:t>
+      </w:r>
+    </w:p>
+    <w:p/>
+    <w:p>
+      <w:r>
+        <w:t>publish port (on linux)</w:t>
+      </w:r>
+    </w:p>
+    <w:p>
+      <w:r>
+        <w:t>docker run --rm -it -v %cd%:c:\api</w:t>
+      </w:r>
       <w:r>
         <w:t xml:space="preserve"> -p 8080:80</w:t>
       </w:r>
       <w:r>
-        <w:t xml:space="preserve"> mcr.microsoft.com/dotnet/core/</w:t>
-      </w:r>
-      <w:proofErr w:type="spellStart"/>
-      <w:r>
-        <w:t>aspnet</w:t>
-      </w:r>
-      <w:proofErr w:type="spellEnd"/>
+        <w:t xml:space="preserve"> mcr.microsoft.com/dotnet/core/aspnet</w:t>
+      </w:r>
     </w:p>
     <w:p/>
     <w:p/>
@@ -435,23 +284,7 @@
     </w:p>
     <w:p>
       <w:r>
-        <w:t>docker run --rm -it -p 8080:80 --</w:t>
-      </w:r>
-      <w:proofErr w:type="spellStart"/>
-      <w:r>
-        <w:t>entrypoint</w:t>
-      </w:r>
-      <w:proofErr w:type="spellEnd"/>
-      <w:r>
-        <w:t xml:space="preserve"> </w:t>
-      </w:r>
-      <w:proofErr w:type="spellStart"/>
-      <w:r>
-        <w:t>cmd</w:t>
-      </w:r>
-      <w:proofErr w:type="spellEnd"/>
-      <w:r>
-        <w:t xml:space="preserve"> kapil790/docker-sample</w:t>
+        <w:t>docker run --rm -it -p 8080:80 --entrypoint cmd kapil790/docker-sample</w:t>
       </w:r>
     </w:p>
     <w:p/>
@@ -462,40 +295,19 @@
     </w:p>
     <w:p>
       <w:r>
-        <w:t>docker build -</w:t>
-      </w:r>
-      <w:proofErr w:type="gramStart"/>
-      <w:r>
-        <w:t>t  kapil</w:t>
-      </w:r>
-      <w:proofErr w:type="gramEnd"/>
-      <w:r>
-        <w:t>790/docker-sample .</w:t>
-      </w:r>
-    </w:p>
-    <w:p/>
-    <w:p>
-      <w:r>
-        <w:t>inspect image (</w:t>
-      </w:r>
-      <w:proofErr w:type="spellStart"/>
-      <w:r>
-        <w:t>debuging</w:t>
-      </w:r>
-      <w:proofErr w:type="spellEnd"/>
-      <w:r>
-        <w:t>) Do not remove image after installing intermediate steps</w:t>
-      </w:r>
-    </w:p>
-    <w:p>
-      <w:r>
-        <w:t>docker build -t kapil790/docker-sample --rm=false --no-</w:t>
-      </w:r>
-      <w:proofErr w:type="gramStart"/>
-      <w:r>
-        <w:t>cache .</w:t>
-      </w:r>
-      <w:proofErr w:type="gramEnd"/>
+        <w:t>docker build -t  kapil790/docker-sample .</w:t>
+      </w:r>
+    </w:p>
+    <w:p/>
+    <w:p>
+      <w:r>
+        <w:t>inspect image (debuging) Do not remove image after installing intermediate steps</w:t>
+      </w:r>
+    </w:p>
+    <w:p>
+      <w:r>
+        <w:t>docker build -t kapil790/docker-sample --rm=false --no-cache .</w:t>
+      </w:r>
     </w:p>
     <w:p/>
     <w:p/>
@@ -505,13 +317,8 @@
       </w:r>
     </w:p>
     <w:p>
-      <w:proofErr w:type="spellStart"/>
-      <w:r>
-        <w:t>rd</w:t>
-      </w:r>
-      <w:proofErr w:type="spellEnd"/>
-      <w:r>
-        <w:t xml:space="preserve"> /s /q bin</w:t>
+      <w:r>
+        <w:t>rd /s /q bin</w:t>
       </w:r>
     </w:p>
     <w:p/>
@@ -539,7 +346,99 @@
       </w:r>
     </w:p>
     <w:p/>
-    <w:p/>
+    <w:p>
+      <w:r>
+        <w:t>Multi stage build</w:t>
+      </w:r>
+    </w:p>
+    <w:p>
+      <w:r>
+        <w:rPr>
+          <w:noProof/>
+        </w:rPr>
+        <w:lastRenderedPageBreak/>
+        <w:drawing>
+          <wp:inline distT="0" distB="0" distL="0" distR="0" wp14:anchorId="3189B16F" wp14:editId="1E3E2CE1">
+            <wp:extent cx="5943600" cy="3343275"/>
+            <wp:effectExtent l="0" t="0" r="0" b="9525"/>
+            <wp:docPr id="4" name="Picture 4"/>
+            <wp:cNvGraphicFramePr>
+              <a:graphicFrameLocks xmlns:a="http://schemas.openxmlformats.org/drawingml/2006/main" noChangeAspect="1"/>
+            </wp:cNvGraphicFramePr>
+            <a:graphic xmlns:a="http://schemas.openxmlformats.org/drawingml/2006/main">
+              <a:graphicData uri="http://schemas.openxmlformats.org/drawingml/2006/picture">
+                <pic:pic xmlns:pic="http://schemas.openxmlformats.org/drawingml/2006/picture">
+                  <pic:nvPicPr>
+                    <pic:cNvPr id="1" name=""/>
+                    <pic:cNvPicPr/>
+                  </pic:nvPicPr>
+                  <pic:blipFill>
+                    <a:blip r:embed="rId7"/>
+                    <a:stretch>
+                      <a:fillRect/>
+                    </a:stretch>
+                  </pic:blipFill>
+                  <pic:spPr>
+                    <a:xfrm>
+                      <a:off x="0" y="0"/>
+                      <a:ext cx="5943600" cy="3343275"/>
+                    </a:xfrm>
+                    <a:prstGeom prst="rect">
+                      <a:avLst/>
+                    </a:prstGeom>
+                  </pic:spPr>
+                </pic:pic>
+              </a:graphicData>
+            </a:graphic>
+          </wp:inline>
+        </w:drawing>
+      </w:r>
+    </w:p>
+    <w:p/>
+    <w:p>
+      <w:r>
+        <w:rPr>
+          <w:noProof/>
+        </w:rPr>
+        <w:drawing>
+          <wp:inline distT="0" distB="0" distL="0" distR="0" wp14:anchorId="41E3ED78" wp14:editId="1F48F276">
+            <wp:extent cx="5943600" cy="3343275"/>
+            <wp:effectExtent l="0" t="0" r="0" b="9525"/>
+            <wp:docPr id="5" name="Picture 5"/>
+            <wp:cNvGraphicFramePr>
+              <a:graphicFrameLocks xmlns:a="http://schemas.openxmlformats.org/drawingml/2006/main" noChangeAspect="1"/>
+            </wp:cNvGraphicFramePr>
+            <a:graphic xmlns:a="http://schemas.openxmlformats.org/drawingml/2006/main">
+              <a:graphicData uri="http://schemas.openxmlformats.org/drawingml/2006/picture">
+                <pic:pic xmlns:pic="http://schemas.openxmlformats.org/drawingml/2006/picture">
+                  <pic:nvPicPr>
+                    <pic:cNvPr id="1" name=""/>
+                    <pic:cNvPicPr/>
+                  </pic:nvPicPr>
+                  <pic:blipFill>
+                    <a:blip r:embed="rId8"/>
+                    <a:stretch>
+                      <a:fillRect/>
+                    </a:stretch>
+                  </pic:blipFill>
+                  <pic:spPr>
+                    <a:xfrm>
+                      <a:off x="0" y="0"/>
+                      <a:ext cx="5943600" cy="3343275"/>
+                    </a:xfrm>
+                    <a:prstGeom prst="rect">
+                      <a:avLst/>
+                    </a:prstGeom>
+                  </pic:spPr>
+                </pic:pic>
+              </a:graphicData>
+            </a:graphic>
+          </wp:inline>
+        </w:drawing>
+      </w:r>
+      <w:bookmarkStart w:id="0" w:name="_GoBack"/>
+      <w:bookmarkEnd w:id="0"/>
+    </w:p>
     <w:sectPr>
       <w:pgSz w:w="12240" w:h="15840"/>
       <w:pgMar w:top="1440" w:right="1440" w:bottom="1440" w:left="1440" w:header="720" w:footer="720" w:gutter="0"/>

</xml_diff>